<commit_message>
Add two paper report
</commit_message>
<xml_diff>
--- a/homework11_9/SDN流表查询中的cache加速技术调查报告.docx
+++ b/homework11_9/SDN流表查询中的cache加速技术调查报告.docx
@@ -5,43 +5,60 @@
     <w:p>
       <w:pPr>
         <w:rPr>
+          <w:sz w:val="52"/>
+          <w:szCs w:val="52"/>
+        </w:rPr>
+      </w:pPr>
+    </w:p>
+    <w:p>
+      <w:pPr>
+        <w:jc w:val="center"/>
+        <w:rPr>
+          <w:sz w:val="52"/>
+          <w:szCs w:val="52"/>
+        </w:rPr>
+      </w:pPr>
+      <w:r>
+        <w:rPr>
           <w:rFonts w:hint="eastAsia"/>
           <w:sz w:val="52"/>
           <w:szCs w:val="52"/>
         </w:rPr>
-      </w:pPr>
-    </w:p>
-    <w:p>
-      <w:pPr>
-        <w:jc w:val="center"/>
+        <w:t>SDN</w:t>
+      </w:r>
+      <w:r>
         <w:rPr>
           <w:sz w:val="52"/>
           <w:szCs w:val="52"/>
         </w:rPr>
-      </w:pPr>
+        <w:t xml:space="preserve"> </w:t>
+      </w:r>
       <w:r>
         <w:rPr>
           <w:rFonts w:hint="eastAsia"/>
           <w:sz w:val="52"/>
           <w:szCs w:val="52"/>
         </w:rPr>
-        <w:t>SDN</w:t>
-      </w:r>
-      <w:r>
+        <w:t>流表查询中的cache加速技术调查报告</w:t>
+      </w:r>
+    </w:p>
+    <w:p>
+      <w:pPr>
+        <w:jc w:val="center"/>
         <w:rPr>
           <w:sz w:val="52"/>
           <w:szCs w:val="52"/>
         </w:rPr>
-        <w:t xml:space="preserve"> </w:t>
-      </w:r>
-      <w:r>
-        <w:rPr>
-          <w:rFonts w:hint="eastAsia"/>
+      </w:pPr>
+    </w:p>
+    <w:p>
+      <w:pPr>
+        <w:jc w:val="center"/>
+        <w:rPr>
           <w:sz w:val="52"/>
           <w:szCs w:val="52"/>
         </w:rPr>
-        <w:t>流表查询中的cache加速技术调查报告</w:t>
-      </w:r>
+      </w:pPr>
     </w:p>
     <w:p>
       <w:pPr>
@@ -72,26 +89,7 @@
     </w:p>
     <w:p>
       <w:pPr>
-        <w:jc w:val="center"/>
-        <w:rPr>
-          <w:sz w:val="52"/>
-          <w:szCs w:val="52"/>
-        </w:rPr>
-      </w:pPr>
-    </w:p>
-    <w:p>
-      <w:pPr>
-        <w:jc w:val="center"/>
-        <w:rPr>
-          <w:sz w:val="52"/>
-          <w:szCs w:val="52"/>
-        </w:rPr>
-      </w:pPr>
-    </w:p>
-    <w:p>
-      <w:pPr>
-        <w:rPr>
-          <w:rFonts w:hint="eastAsia"/>
+        <w:rPr>
           <w:sz w:val="52"/>
           <w:szCs w:val="52"/>
         </w:rPr>
@@ -316,13 +314,7 @@
     <w:p/>
     <w:p/>
     <w:p/>
-    <w:p>
-      <w:pPr>
-        <w:rPr>
-          <w:rFonts w:hint="eastAsia"/>
-        </w:rPr>
-      </w:pPr>
-    </w:p>
+    <w:p/>
     <w:p>
       <w:pPr>
         <w:pStyle w:val="a3"/>
@@ -353,8 +345,6 @@
           <w:szCs w:val="32"/>
         </w:rPr>
       </w:pPr>
-      <w:bookmarkStart w:id="0" w:name="_GoBack"/>
-      <w:bookmarkEnd w:id="0"/>
     </w:p>
     <w:p>
       <w:pPr>
@@ -535,13 +525,14 @@
     </w:p>
     <w:p>
       <w:pPr>
-        <w:pStyle w:val="a3"/>
-        <w:ind w:left="420" w:firstLineChars="0" w:firstLine="0"/>
-        <w:rPr>
-          <w:sz w:val="32"/>
-          <w:szCs w:val="32"/>
-        </w:rPr>
-      </w:pPr>
+        <w:rPr>
+          <w:rFonts w:hint="eastAsia"/>
+          <w:sz w:val="32"/>
+          <w:szCs w:val="32"/>
+        </w:rPr>
+      </w:pPr>
+      <w:bookmarkStart w:id="0" w:name="_GoBack"/>
+      <w:bookmarkEnd w:id="0"/>
     </w:p>
     <w:p>
       <w:pPr>

</xml_diff>